<commit_message>
s14. Add link GitHub
</commit_message>
<xml_diff>
--- a/s14/Programming_in_GIS_2020_L9_s14.docx
+++ b/s14/Programming_in_GIS_2020_L9_s14.docx
@@ -92,6 +92,31 @@
         </w:rPr>
         <w:t>GIS</w:t>
       </w:r>
+    </w:p>
+    <w:p>
+      <w:pPr>
+        <w:pStyle w:val="1"/>
+      </w:pPr>
+      <w:hyperlink r:id="rId7" w:history="1">
+        <w:r>
+          <w:rPr>
+            <w:rStyle w:val="a8"/>
+          </w:rPr>
+          <w:t>https://github.com/Drozd363/ArcGIS_arcpy_S9_15...git</w:t>
+        </w:r>
+      </w:hyperlink>
+    </w:p>
+    <w:p>
+      <w:pPr>
+        <w:spacing w:after="0"/>
+        <w:rPr>
+          <w:rStyle w:val="hps"/>
+          <w:rFonts w:ascii="Times New Roman" w:hAnsi="Times New Roman" w:cs="Times New Roman"/>
+          <w:b/>
+        </w:rPr>
+      </w:pPr>
+      <w:bookmarkStart w:id="0" w:name="_GoBack"/>
+      <w:bookmarkEnd w:id="0"/>
     </w:p>
     <w:p>
       <w:pPr>
@@ -3270,6 +3295,7 @@
           <w:szCs w:val="20"/>
           <w:lang w:val="uk-UA" w:eastAsia="uk-UA"/>
         </w:rPr>
+        <w:lastRenderedPageBreak/>
         <w:t xml:space="preserve"># </w:t>
       </w:r>
       <w:proofErr w:type="spellStart"/>
@@ -3740,16 +3766,6 @@
           <w:lang w:val="uk-UA" w:eastAsia="uk-UA"/>
         </w:rPr>
         <w:br/>
-      </w:r>
-      <w:r>
-        <w:rPr>
-          <w:rFonts w:ascii="Consolas" w:eastAsia="Times New Roman" w:hAnsi="Consolas" w:cs="Courier New"/>
-          <w:color w:val="A9B7C6"/>
-          <w:sz w:val="20"/>
-          <w:szCs w:val="20"/>
-          <w:lang w:val="uk-UA" w:eastAsia="uk-UA"/>
-        </w:rPr>
-        <w:lastRenderedPageBreak/>
         <w:t xml:space="preserve">        </w:t>
       </w:r>
       <w:proofErr w:type="spellStart"/>
@@ -5142,11 +5158,9 @@
           <w:lang w:val="uk-UA"/>
         </w:rPr>
       </w:pPr>
-      <w:bookmarkStart w:id="0" w:name="_GoBack"/>
-      <w:bookmarkEnd w:id="0"/>
     </w:p>
     <w:sectPr>
-      <w:headerReference w:type="default" r:id="rId7"/>
+      <w:headerReference w:type="default" r:id="rId8"/>
       <w:pgSz w:w="11906" w:h="16838"/>
       <w:pgMar w:top="1134" w:right="850" w:bottom="1134" w:left="1701" w:header="708" w:footer="708" w:gutter="0"/>
       <w:cols w:space="708"/>
@@ -5528,7 +5542,7 @@
     <w:lsdException w:name="Body Text Indent 2" w:semiHidden="1" w:unhideWhenUsed="1"/>
     <w:lsdException w:name="Body Text Indent 3" w:semiHidden="1" w:unhideWhenUsed="1"/>
     <w:lsdException w:name="Block Text" w:semiHidden="1" w:unhideWhenUsed="1"/>
-    <w:lsdException w:name="Hyperlink" w:semiHidden="1" w:unhideWhenUsed="1"/>
+    <w:lsdException w:name="Hyperlink" w:semiHidden="1" w:uiPriority="0" w:unhideWhenUsed="1"/>
     <w:lsdException w:name="FollowedHyperlink" w:semiHidden="1" w:unhideWhenUsed="1"/>
     <w:lsdException w:name="Strong" w:uiPriority="22" w:qFormat="1"/>
     <w:lsdException w:name="Emphasis" w:uiPriority="20" w:qFormat="1"/>
@@ -5819,6 +5833,27 @@
     <w:name w:val="Normal"/>
     <w:qFormat/>
   </w:style>
+  <w:style w:type="paragraph" w:styleId="1">
+    <w:name w:val="heading 1"/>
+    <w:basedOn w:val="a"/>
+    <w:next w:val="a"/>
+    <w:link w:val="10"/>
+    <w:uiPriority w:val="9"/>
+    <w:qFormat/>
+    <w:rsid w:val="003D00C5"/>
+    <w:pPr>
+      <w:keepNext/>
+      <w:keepLines/>
+      <w:spacing w:before="240" w:after="0"/>
+      <w:outlineLvl w:val="0"/>
+    </w:pPr>
+    <w:rPr>
+      <w:rFonts w:asciiTheme="majorHAnsi" w:eastAsiaTheme="majorEastAsia" w:hAnsiTheme="majorHAnsi" w:cstheme="majorBidi"/>
+      <w:color w:val="2E74B5" w:themeColor="accent1" w:themeShade="BF"/>
+      <w:sz w:val="32"/>
+      <w:szCs w:val="32"/>
+    </w:rPr>
+  </w:style>
   <w:style w:type="paragraph" w:styleId="2">
     <w:name w:val="heading 2"/>
     <w:basedOn w:val="a"/>
@@ -6034,6 +6069,30 @@
     <w:name w:val="long_text"/>
     <w:basedOn w:val="a0"/>
     <w:rsid w:val="00CC52CE"/>
+  </w:style>
+  <w:style w:type="character" w:customStyle="1" w:styleId="10">
+    <w:name w:val="Заголовок 1 Знак"/>
+    <w:basedOn w:val="a0"/>
+    <w:link w:val="1"/>
+    <w:uiPriority w:val="9"/>
+    <w:rsid w:val="003D00C5"/>
+    <w:rPr>
+      <w:rFonts w:asciiTheme="majorHAnsi" w:eastAsiaTheme="majorEastAsia" w:hAnsiTheme="majorHAnsi" w:cstheme="majorBidi"/>
+      <w:color w:val="2E74B5" w:themeColor="accent1" w:themeShade="BF"/>
+      <w:sz w:val="32"/>
+      <w:szCs w:val="32"/>
+    </w:rPr>
+  </w:style>
+  <w:style w:type="character" w:styleId="a8">
+    <w:name w:val="Hyperlink"/>
+    <w:basedOn w:val="a0"/>
+    <w:semiHidden/>
+    <w:unhideWhenUsed/>
+    <w:rsid w:val="003D00C5"/>
+    <w:rPr>
+      <w:color w:val="0000FF"/>
+      <w:u w:val="single"/>
+    </w:rPr>
   </w:style>
 </w:styles>
 </file>

</xml_diff>